<commit_message>
feat: Implement ingestion and response pipelines, update model configurations, and add comprehensive evaluation reports and plots.
</commit_message>
<xml_diff>
--- a/SubmissionDocument.docx
+++ b/SubmissionDocument.docx
@@ -975,19 +975,24 @@
     </w:p>
     <w:p>
       <w:pPr>
-        <w:rPr>
-          <w:b/>
-          <w:bCs/>
-          <w:lang w:val="en-US"/>
-        </w:rPr>
-      </w:pPr>
-      <w:r>
-        <w:rPr>
-          <w:b/>
-          <w:bCs/>
-          <w:lang w:val="en-US"/>
-        </w:rPr>
-        <w:t>1.4 Hybrid Indexing</w:t>
+        <w:pStyle w:val="ListParagraph"/>
+        <w:numPr>
+          <w:ilvl w:val="1"/>
+          <w:numId w:val="26"/>
+        </w:numPr>
+        <w:rPr>
+          <w:b/>
+          <w:bCs/>
+          <w:lang w:val="en-US"/>
+        </w:rPr>
+      </w:pPr>
+      <w:r>
+        <w:rPr>
+          <w:b/>
+          <w:bCs/>
+          <w:lang w:val="en-US"/>
+        </w:rPr>
+        <w:t>Hybrid Indexing</w:t>
       </w:r>
     </w:p>
     <w:p>
@@ -1014,7 +1019,28 @@
           <w:bCs/>
           <w:lang w:val="en-US"/>
         </w:rPr>
-        <w:t xml:space="preserve">: Chunks are embedded using sentence-transformers/all-MiniLM-L6-v2 (from </w:t>
+        <w:t>: Chunks are embedded using sentence-transformers/</w:t>
+      </w:r>
+      <w:r>
+        <w:rPr>
+          <w:bCs/>
+          <w:lang w:val="en-US"/>
+        </w:rPr>
+        <w:t>sentence-transformers/all-mpnet-base-v2</w:t>
+      </w:r>
+      <w:r>
+        <w:rPr>
+          <w:bCs/>
+          <w:lang w:val="en-US"/>
+        </w:rPr>
+        <w:t xml:space="preserve"> </w:t>
+      </w:r>
+      <w:r>
+        <w:rPr>
+          <w:bCs/>
+          <w:lang w:val="en-US"/>
+        </w:rPr>
+        <w:t xml:space="preserve">(from </w:t>
       </w:r>
       <w:proofErr w:type="spellStart"/>
       <w:r>
@@ -1585,7 +1611,21 @@
           <w:bCs/>
           <w:lang w:val="en-US"/>
         </w:rPr>
-        <w:t xml:space="preserve">Top candidates (e.g., top-10 from RRF) are re-ranked using a Cross-Encoder LLM (cross-encoder/ms-marco-MiniLM-L-6-v2 from </w:t>
+        <w:t>Top candidates (e.g., top-10 from RRF) are re-ranked using a Cross-Encoder LLM (</w:t>
+      </w:r>
+      <w:r>
+        <w:rPr>
+          <w:bCs/>
+          <w:lang w:val="en-US"/>
+        </w:rPr>
+        <w:t>cross-encoder/ms-marco-MiniLM-L-12-v2</w:t>
+      </w:r>
+      <w:r>
+        <w:rPr>
+          <w:bCs/>
+          <w:lang w:val="en-US"/>
+        </w:rPr>
+        <w:t xml:space="preserve"> from </w:t>
       </w:r>
       <w:proofErr w:type="spellStart"/>
       <w:r>
@@ -1679,19 +1719,24 @@
     </w:p>
     <w:p>
       <w:pPr>
-        <w:rPr>
-          <w:b/>
-          <w:bCs/>
-          <w:lang w:val="en-US"/>
-        </w:rPr>
-      </w:pPr>
-      <w:r>
-        <w:rPr>
-          <w:b/>
-          <w:bCs/>
-          <w:lang w:val="en-US"/>
-        </w:rPr>
-        <w:t>2.4 LLM Generation</w:t>
+        <w:pStyle w:val="ListParagraph"/>
+        <w:numPr>
+          <w:ilvl w:val="1"/>
+          <w:numId w:val="27"/>
+        </w:numPr>
+        <w:rPr>
+          <w:b/>
+          <w:bCs/>
+          <w:lang w:val="en-US"/>
+        </w:rPr>
+      </w:pPr>
+      <w:r>
+        <w:rPr>
+          <w:b/>
+          <w:bCs/>
+          <w:lang w:val="en-US"/>
+        </w:rPr>
+        <w:t>LLM Generation</w:t>
       </w:r>
     </w:p>
     <w:p>
@@ -1726,7 +1771,21 @@
           <w:bCs/>
           <w:lang w:val="en-US"/>
         </w:rPr>
-        <w:t xml:space="preserve">/flan-t5-large from </w:t>
+        <w:t>/flan-t5-base</w:t>
+      </w:r>
+      <w:r>
+        <w:rPr>
+          <w:bCs/>
+          <w:lang w:val="en-US"/>
+        </w:rPr>
+        <w:t xml:space="preserve"> </w:t>
+      </w:r>
+      <w:r>
+        <w:rPr>
+          <w:bCs/>
+          <w:lang w:val="en-US"/>
+        </w:rPr>
+        <w:t xml:space="preserve">from </w:t>
       </w:r>
       <w:proofErr w:type="spellStart"/>
       <w:r>
@@ -2169,7 +2228,21 @@
           <w:bCs/>
           <w:lang w:val="en-US"/>
         </w:rPr>
-        <w:t xml:space="preserve"> (n=1-4) between generated and reference answers. Average: 0.65.</w:t>
+        <w:t xml:space="preserve"> (n=1-4) between generated and reference answers. Average: 0.</w:t>
+      </w:r>
+      <w:r>
+        <w:rPr>
+          <w:bCs/>
+          <w:lang w:val="en-US"/>
+        </w:rPr>
+        <w:t>177</w:t>
+      </w:r>
+      <w:r>
+        <w:rPr>
+          <w:bCs/>
+          <w:lang w:val="en-US"/>
+        </w:rPr>
+        <w:t>.</w:t>
       </w:r>
     </w:p>
     <w:p>
@@ -2723,12 +2796,6 @@
       </w:pPr>
     </w:p>
     <w:p>
-      <w:pPr>
-        <w:rPr>
-          <w:bCs/>
-          <w:lang w:val="en-US"/>
-        </w:rPr>
-      </w:pPr>
       <w:r>
         <w:rPr>
           <w:bCs/>
@@ -2737,9 +2804,9 @@
         </w:rPr>
         <w:drawing>
           <wp:inline distT="0" distB="0" distL="0" distR="0">
-            <wp:extent cx="5731510" cy="3248577"/>
+            <wp:extent cx="5731510" cy="3196669"/>
             <wp:effectExtent l="19050" t="0" r="2540" b="0"/>
-            <wp:docPr id="10" name="Picture 2"/>
+            <wp:docPr id="14" name="Picture 7"/>
             <wp:cNvGraphicFramePr>
               <a:graphicFrameLocks xmlns:a="http://schemas.openxmlformats.org/drawingml/2006/main" noChangeAspect="1"/>
             </wp:cNvGraphicFramePr>
@@ -2747,7 +2814,7 @@
               <a:graphicData uri="http://schemas.openxmlformats.org/drawingml/2006/picture">
                 <pic:pic xmlns:pic="http://schemas.openxmlformats.org/drawingml/2006/picture">
                   <pic:nvPicPr>
-                    <pic:cNvPr id="0" name="Picture 2"/>
+                    <pic:cNvPr id="0" name="Picture 7"/>
                     <pic:cNvPicPr>
                       <a:picLocks noChangeAspect="1" noChangeArrowheads="1"/>
                     </pic:cNvPicPr>
@@ -2762,7 +2829,7 @@
                   <pic:spPr bwMode="auto">
                     <a:xfrm>
                       <a:off x="0" y="0"/>
-                      <a:ext cx="5731510" cy="3248577"/>
+                      <a:ext cx="5731510" cy="3196669"/>
                     </a:xfrm>
                     <a:prstGeom prst="rect">
                       <a:avLst/>
@@ -2808,7 +2875,7 @@
           <wp:inline distT="0" distB="0" distL="0" distR="0">
             <wp:extent cx="5731510" cy="3436611"/>
             <wp:effectExtent l="19050" t="0" r="2540" b="0"/>
-            <wp:docPr id="9" name="Picture 1"/>
+            <wp:docPr id="15" name="Picture 10"/>
             <wp:cNvGraphicFramePr>
               <a:graphicFrameLocks xmlns:a="http://schemas.openxmlformats.org/drawingml/2006/main" noChangeAspect="1"/>
             </wp:cNvGraphicFramePr>
@@ -2816,7 +2883,7 @@
               <a:graphicData uri="http://schemas.openxmlformats.org/drawingml/2006/picture">
                 <pic:pic xmlns:pic="http://schemas.openxmlformats.org/drawingml/2006/picture">
                   <pic:nvPicPr>
-                    <pic:cNvPr id="0" name="Picture 1"/>
+                    <pic:cNvPr id="0" name="Picture 10"/>
                     <pic:cNvPicPr>
                       <a:picLocks noChangeAspect="1" noChangeArrowheads="1"/>
                     </pic:cNvPicPr>
@@ -2876,7 +2943,7 @@
           <wp:inline distT="0" distB="0" distL="0" distR="0">
             <wp:extent cx="5731510" cy="3436611"/>
             <wp:effectExtent l="19050" t="0" r="2540" b="0"/>
-            <wp:docPr id="11" name="Picture 5"/>
+            <wp:docPr id="18" name="Picture 13"/>
             <wp:cNvGraphicFramePr>
               <a:graphicFrameLocks xmlns:a="http://schemas.openxmlformats.org/drawingml/2006/main" noChangeAspect="1"/>
             </wp:cNvGraphicFramePr>
@@ -2884,7 +2951,7 @@
               <a:graphicData uri="http://schemas.openxmlformats.org/drawingml/2006/picture">
                 <pic:pic xmlns:pic="http://schemas.openxmlformats.org/drawingml/2006/picture">
                   <pic:nvPicPr>
-                    <pic:cNvPr id="0" name="Picture 5"/>
+                    <pic:cNvPr id="0" name="Picture 13"/>
                     <pic:cNvPicPr>
                       <a:picLocks noChangeAspect="1" noChangeArrowheads="1"/>
                     </pic:cNvPicPr>
@@ -2984,7 +3051,7 @@
           <wp:inline distT="0" distB="0" distL="0" distR="0">
             <wp:extent cx="5731510" cy="3436611"/>
             <wp:effectExtent l="19050" t="0" r="2540" b="0"/>
-            <wp:docPr id="12" name="Picture 6"/>
+            <wp:docPr id="16" name="Picture 11"/>
             <wp:cNvGraphicFramePr>
               <a:graphicFrameLocks xmlns:a="http://schemas.openxmlformats.org/drawingml/2006/main" noChangeAspect="1"/>
             </wp:cNvGraphicFramePr>
@@ -2992,7 +3059,7 @@
               <a:graphicData uri="http://schemas.openxmlformats.org/drawingml/2006/picture">
                 <pic:pic xmlns:pic="http://schemas.openxmlformats.org/drawingml/2006/picture">
                   <pic:nvPicPr>
-                    <pic:cNvPr id="0" name="Picture 6"/>
+                    <pic:cNvPr id="0" name="Picture 11"/>
                     <pic:cNvPicPr>
                       <a:picLocks noChangeAspect="1" noChangeArrowheads="1"/>
                     </pic:cNvPicPr>
@@ -3056,51 +3123,95 @@
     </w:p>
     <w:p>
       <w:pPr>
-        <w:rPr>
-          <w:b/>
-          <w:bCs/>
-          <w:lang w:val="en-US"/>
-        </w:rPr>
-      </w:pPr>
-    </w:p>
-    <w:p>
-      <w:pPr>
-        <w:rPr>
-          <w:b/>
-          <w:bCs/>
-          <w:lang w:val="en-US"/>
-        </w:rPr>
-      </w:pPr>
-    </w:p>
-    <w:p>
-      <w:pPr>
-        <w:rPr>
-          <w:b/>
-          <w:bCs/>
-          <w:lang w:val="en-US"/>
-        </w:rPr>
-      </w:pPr>
-    </w:p>
-    <w:p>
-      <w:pPr>
-        <w:rPr>
-          <w:b/>
-          <w:bCs/>
-          <w:lang w:val="en-US"/>
-        </w:rPr>
-      </w:pPr>
-    </w:p>
-    <w:p/>
-    <w:p/>
-    <w:p/>
-    <w:p/>
-    <w:p/>
-    <w:p/>
-    <w:p/>
-    <w:p/>
-    <w:p/>
-    <w:p/>
-    <w:p/>
+        <w:tabs>
+          <w:tab w:val="left" w:pos="7236"/>
+        </w:tabs>
+        <w:rPr>
+          <w:b/>
+          <w:bCs/>
+          <w:lang w:val="en-US"/>
+        </w:rPr>
+      </w:pPr>
+      <w:r>
+        <w:rPr>
+          <w:b/>
+          <w:bCs/>
+          <w:lang w:val="en-US"/>
+        </w:rPr>
+        <w:tab/>
+      </w:r>
+      <w:r>
+        <w:rPr>
+          <w:b/>
+          <w:bCs/>
+          <w:noProof/>
+          <w:lang w:val="en-US"/>
+        </w:rPr>
+        <w:drawing>
+          <wp:inline distT="0" distB="0" distL="0" distR="0">
+            <wp:extent cx="5731510" cy="3436611"/>
+            <wp:effectExtent l="19050" t="0" r="2540" b="0"/>
+            <wp:docPr id="19" name="Picture 14"/>
+            <wp:cNvGraphicFramePr>
+              <a:graphicFrameLocks xmlns:a="http://schemas.openxmlformats.org/drawingml/2006/main" noChangeAspect="1"/>
+            </wp:cNvGraphicFramePr>
+            <a:graphic xmlns:a="http://schemas.openxmlformats.org/drawingml/2006/main">
+              <a:graphicData uri="http://schemas.openxmlformats.org/drawingml/2006/picture">
+                <pic:pic xmlns:pic="http://schemas.openxmlformats.org/drawingml/2006/picture">
+                  <pic:nvPicPr>
+                    <pic:cNvPr id="0" name="Picture 14"/>
+                    <pic:cNvPicPr>
+                      <a:picLocks noChangeAspect="1" noChangeArrowheads="1"/>
+                    </pic:cNvPicPr>
+                  </pic:nvPicPr>
+                  <pic:blipFill>
+                    <a:blip r:embed="rId12" cstate="print"/>
+                    <a:srcRect/>
+                    <a:stretch>
+                      <a:fillRect/>
+                    </a:stretch>
+                  </pic:blipFill>
+                  <pic:spPr bwMode="auto">
+                    <a:xfrm>
+                      <a:off x="0" y="0"/>
+                      <a:ext cx="5731510" cy="3436611"/>
+                    </a:xfrm>
+                    <a:prstGeom prst="rect">
+                      <a:avLst/>
+                    </a:prstGeom>
+                    <a:noFill/>
+                    <a:ln w="9525">
+                      <a:noFill/>
+                      <a:miter lim="800000"/>
+                      <a:headEnd/>
+                      <a:tailEnd/>
+                    </a:ln>
+                  </pic:spPr>
+                </pic:pic>
+              </a:graphicData>
+            </a:graphic>
+          </wp:inline>
+        </w:drawing>
+      </w:r>
+    </w:p>
+    <w:p>
+      <w:pPr>
+        <w:rPr>
+          <w:b/>
+          <w:bCs/>
+          <w:lang w:val="en-US"/>
+        </w:rPr>
+      </w:pPr>
+    </w:p>
+    <w:p>
+      <w:pPr>
+        <w:rPr>
+          <w:b/>
+          <w:bCs/>
+          <w:lang w:val="en-US"/>
+        </w:rPr>
+      </w:pPr>
+    </w:p>
     <w:p>
       <w:pPr>
         <w:rPr>
@@ -3162,7 +3273,7 @@
                     </pic:cNvPicPr>
                   </pic:nvPicPr>
                   <pic:blipFill>
-                    <a:blip r:embed="rId12" cstate="print"/>
+                    <a:blip r:embed="rId13" cstate="print"/>
                     <a:srcRect/>
                     <a:stretch>
                       <a:fillRect/>
@@ -3230,7 +3341,7 @@
                     </pic:cNvPicPr>
                   </pic:nvPicPr>
                   <pic:blipFill>
-                    <a:blip r:embed="rId13" cstate="print"/>
+                    <a:blip r:embed="rId14" cstate="print"/>
                     <a:srcRect/>
                     <a:stretch>
                       <a:fillRect/>
@@ -3285,7 +3396,7 @@
                     </pic:cNvPicPr>
                   </pic:nvPicPr>
                   <pic:blipFill>
-                    <a:blip r:embed="rId14" cstate="print"/>
+                    <a:blip r:embed="rId15" cstate="print"/>
                     <a:srcRect/>
                     <a:stretch>
                       <a:fillRect/>
@@ -3324,9 +3435,64 @@
         </w:rPr>
         <w:drawing>
           <wp:inline distT="0" distB="0" distL="0" distR="0">
-            <wp:extent cx="5731510" cy="2954073"/>
+            <wp:extent cx="5731510" cy="2742974"/>
             <wp:effectExtent l="19050" t="0" r="2540" b="0"/>
-            <wp:docPr id="4" name="Picture 4"/>
+            <wp:docPr id="8" name="Picture 1"/>
+            <wp:cNvGraphicFramePr>
+              <a:graphicFrameLocks xmlns:a="http://schemas.openxmlformats.org/drawingml/2006/main" noChangeAspect="1"/>
+            </wp:cNvGraphicFramePr>
+            <a:graphic xmlns:a="http://schemas.openxmlformats.org/drawingml/2006/main">
+              <a:graphicData uri="http://schemas.openxmlformats.org/drawingml/2006/picture">
+                <pic:pic xmlns:pic="http://schemas.openxmlformats.org/drawingml/2006/picture">
+                  <pic:nvPicPr>
+                    <pic:cNvPr id="0" name="Picture 1"/>
+                    <pic:cNvPicPr>
+                      <a:picLocks noChangeAspect="1" noChangeArrowheads="1"/>
+                    </pic:cNvPicPr>
+                  </pic:nvPicPr>
+                  <pic:blipFill>
+                    <a:blip r:embed="rId16" cstate="print"/>
+                    <a:srcRect/>
+                    <a:stretch>
+                      <a:fillRect/>
+                    </a:stretch>
+                  </pic:blipFill>
+                  <pic:spPr bwMode="auto">
+                    <a:xfrm>
+                      <a:off x="0" y="0"/>
+                      <a:ext cx="5731510" cy="2742974"/>
+                    </a:xfrm>
+                    <a:prstGeom prst="rect">
+                      <a:avLst/>
+                    </a:prstGeom>
+                    <a:noFill/>
+                    <a:ln w="9525">
+                      <a:noFill/>
+                      <a:miter lim="800000"/>
+                      <a:headEnd/>
+                      <a:tailEnd/>
+                    </a:ln>
+                  </pic:spPr>
+                </pic:pic>
+              </a:graphicData>
+            </a:graphic>
+          </wp:inline>
+        </w:drawing>
+      </w:r>
+    </w:p>
+    <w:p/>
+    <w:p>
+      <w:r>
+        <w:rPr>
+          <w:noProof/>
+          <w:lang w:val="en-US"/>
+        </w:rPr>
+        <w:lastRenderedPageBreak/>
+        <w:drawing>
+          <wp:inline distT="0" distB="0" distL="0" distR="0">
+            <wp:extent cx="5731510" cy="2742974"/>
+            <wp:effectExtent l="19050" t="0" r="2540" b="0"/>
+            <wp:docPr id="13" name="Picture 4"/>
             <wp:cNvGraphicFramePr>
               <a:graphicFrameLocks xmlns:a="http://schemas.openxmlformats.org/drawingml/2006/main" noChangeAspect="1"/>
             </wp:cNvGraphicFramePr>
@@ -3340,7 +3506,7 @@
                     </pic:cNvPicPr>
                   </pic:nvPicPr>
                   <pic:blipFill>
-                    <a:blip r:embed="rId15" cstate="print"/>
+                    <a:blip r:embed="rId17" cstate="print"/>
                     <a:srcRect/>
                     <a:stretch>
                       <a:fillRect/>
@@ -3349,7 +3515,7 @@
                   <pic:spPr bwMode="auto">
                     <a:xfrm>
                       <a:off x="0" y="0"/>
-                      <a:ext cx="5731510" cy="2954073"/>
+                      <a:ext cx="5731510" cy="2742974"/>
                     </a:xfrm>
                     <a:prstGeom prst="rect">
                       <a:avLst/>
@@ -4873,6 +5039,119 @@
     </w:lvl>
   </w:abstractNum>
   <w:abstractNum w:abstractNumId="10">
+    <w:nsid w:val="19825772"/>
+    <w:multiLevelType w:val="multilevel"/>
+    <w:tmpl w:val="EB0E18EC"/>
+    <w:lvl w:ilvl="0">
+      <w:start w:val="1"/>
+      <w:numFmt w:val="decimal"/>
+      <w:lvlText w:val="%1"/>
+      <w:lvlJc w:val="left"/>
+      <w:pPr>
+        <w:ind w:left="360" w:hanging="360"/>
+      </w:pPr>
+      <w:rPr>
+        <w:rFonts w:hint="default"/>
+      </w:rPr>
+    </w:lvl>
+    <w:lvl w:ilvl="1">
+      <w:start w:val="4"/>
+      <w:numFmt w:val="decimal"/>
+      <w:lvlText w:val="%1.%2"/>
+      <w:lvlJc w:val="left"/>
+      <w:pPr>
+        <w:ind w:left="360" w:hanging="360"/>
+      </w:pPr>
+      <w:rPr>
+        <w:rFonts w:hint="default"/>
+      </w:rPr>
+    </w:lvl>
+    <w:lvl w:ilvl="2">
+      <w:start w:val="1"/>
+      <w:numFmt w:val="decimal"/>
+      <w:lvlText w:val="%1.%2.%3"/>
+      <w:lvlJc w:val="left"/>
+      <w:pPr>
+        <w:ind w:left="720" w:hanging="720"/>
+      </w:pPr>
+      <w:rPr>
+        <w:rFonts w:hint="default"/>
+      </w:rPr>
+    </w:lvl>
+    <w:lvl w:ilvl="3">
+      <w:start w:val="1"/>
+      <w:numFmt w:val="decimal"/>
+      <w:lvlText w:val="%1.%2.%3.%4"/>
+      <w:lvlJc w:val="left"/>
+      <w:pPr>
+        <w:ind w:left="720" w:hanging="720"/>
+      </w:pPr>
+      <w:rPr>
+        <w:rFonts w:hint="default"/>
+      </w:rPr>
+    </w:lvl>
+    <w:lvl w:ilvl="4">
+      <w:start w:val="1"/>
+      <w:numFmt w:val="decimal"/>
+      <w:lvlText w:val="%1.%2.%3.%4.%5"/>
+      <w:lvlJc w:val="left"/>
+      <w:pPr>
+        <w:ind w:left="1080" w:hanging="1080"/>
+      </w:pPr>
+      <w:rPr>
+        <w:rFonts w:hint="default"/>
+      </w:rPr>
+    </w:lvl>
+    <w:lvl w:ilvl="5">
+      <w:start w:val="1"/>
+      <w:numFmt w:val="decimal"/>
+      <w:lvlText w:val="%1.%2.%3.%4.%5.%6"/>
+      <w:lvlJc w:val="left"/>
+      <w:pPr>
+        <w:ind w:left="1080" w:hanging="1080"/>
+      </w:pPr>
+      <w:rPr>
+        <w:rFonts w:hint="default"/>
+      </w:rPr>
+    </w:lvl>
+    <w:lvl w:ilvl="6">
+      <w:start w:val="1"/>
+      <w:numFmt w:val="decimal"/>
+      <w:lvlText w:val="%1.%2.%3.%4.%5.%6.%7"/>
+      <w:lvlJc w:val="left"/>
+      <w:pPr>
+        <w:ind w:left="1440" w:hanging="1440"/>
+      </w:pPr>
+      <w:rPr>
+        <w:rFonts w:hint="default"/>
+      </w:rPr>
+    </w:lvl>
+    <w:lvl w:ilvl="7">
+      <w:start w:val="1"/>
+      <w:numFmt w:val="decimal"/>
+      <w:lvlText w:val="%1.%2.%3.%4.%5.%6.%7.%8"/>
+      <w:lvlJc w:val="left"/>
+      <w:pPr>
+        <w:ind w:left="1440" w:hanging="1440"/>
+      </w:pPr>
+      <w:rPr>
+        <w:rFonts w:hint="default"/>
+      </w:rPr>
+    </w:lvl>
+    <w:lvl w:ilvl="8">
+      <w:start w:val="1"/>
+      <w:numFmt w:val="decimal"/>
+      <w:lvlText w:val="%1.%2.%3.%4.%5.%6.%7.%8.%9"/>
+      <w:lvlJc w:val="left"/>
+      <w:pPr>
+        <w:ind w:left="1440" w:hanging="1440"/>
+      </w:pPr>
+      <w:rPr>
+        <w:rFonts w:hint="default"/>
+      </w:rPr>
+    </w:lvl>
+  </w:abstractNum>
+  <w:abstractNum w:abstractNumId="11">
     <w:nsid w:val="1C4F3968"/>
     <w:multiLevelType w:val="multilevel"/>
     <w:tmpl w:val="21ECB73C"/>
@@ -5021,7 +5300,7 @@
       </w:rPr>
     </w:lvl>
   </w:abstractNum>
-  <w:abstractNum w:abstractNumId="11">
+  <w:abstractNum w:abstractNumId="12">
     <w:nsid w:val="220725D1"/>
     <w:multiLevelType w:val="multilevel"/>
     <w:tmpl w:val="1B6E98E0"/>
@@ -5170,7 +5449,7 @@
       </w:rPr>
     </w:lvl>
   </w:abstractNum>
-  <w:abstractNum w:abstractNumId="12">
+  <w:abstractNum w:abstractNumId="13">
     <w:nsid w:val="275E7E7F"/>
     <w:multiLevelType w:val="multilevel"/>
     <w:tmpl w:val="473AEB58"/>
@@ -5319,7 +5598,7 @@
       </w:rPr>
     </w:lvl>
   </w:abstractNum>
-  <w:abstractNum w:abstractNumId="13">
+  <w:abstractNum w:abstractNumId="14">
     <w:nsid w:val="29222D6E"/>
     <w:multiLevelType w:val="multilevel"/>
     <w:tmpl w:val="120815EC"/>
@@ -5468,7 +5747,120 @@
       </w:rPr>
     </w:lvl>
   </w:abstractNum>
-  <w:abstractNum w:abstractNumId="14">
+  <w:abstractNum w:abstractNumId="15">
+    <w:nsid w:val="29B416AB"/>
+    <w:multiLevelType w:val="multilevel"/>
+    <w:tmpl w:val="AD08B6A8"/>
+    <w:lvl w:ilvl="0">
+      <w:start w:val="2"/>
+      <w:numFmt w:val="decimal"/>
+      <w:lvlText w:val="%1"/>
+      <w:lvlJc w:val="left"/>
+      <w:pPr>
+        <w:ind w:left="360" w:hanging="360"/>
+      </w:pPr>
+      <w:rPr>
+        <w:rFonts w:hint="default"/>
+      </w:rPr>
+    </w:lvl>
+    <w:lvl w:ilvl="1">
+      <w:start w:val="4"/>
+      <w:numFmt w:val="decimal"/>
+      <w:lvlText w:val="%1.%2"/>
+      <w:lvlJc w:val="left"/>
+      <w:pPr>
+        <w:ind w:left="360" w:hanging="360"/>
+      </w:pPr>
+      <w:rPr>
+        <w:rFonts w:hint="default"/>
+      </w:rPr>
+    </w:lvl>
+    <w:lvl w:ilvl="2">
+      <w:start w:val="1"/>
+      <w:numFmt w:val="decimal"/>
+      <w:lvlText w:val="%1.%2.%3"/>
+      <w:lvlJc w:val="left"/>
+      <w:pPr>
+        <w:ind w:left="720" w:hanging="720"/>
+      </w:pPr>
+      <w:rPr>
+        <w:rFonts w:hint="default"/>
+      </w:rPr>
+    </w:lvl>
+    <w:lvl w:ilvl="3">
+      <w:start w:val="1"/>
+      <w:numFmt w:val="decimal"/>
+      <w:lvlText w:val="%1.%2.%3.%4"/>
+      <w:lvlJc w:val="left"/>
+      <w:pPr>
+        <w:ind w:left="720" w:hanging="720"/>
+      </w:pPr>
+      <w:rPr>
+        <w:rFonts w:hint="default"/>
+      </w:rPr>
+    </w:lvl>
+    <w:lvl w:ilvl="4">
+      <w:start w:val="1"/>
+      <w:numFmt w:val="decimal"/>
+      <w:lvlText w:val="%1.%2.%3.%4.%5"/>
+      <w:lvlJc w:val="left"/>
+      <w:pPr>
+        <w:ind w:left="1080" w:hanging="1080"/>
+      </w:pPr>
+      <w:rPr>
+        <w:rFonts w:hint="default"/>
+      </w:rPr>
+    </w:lvl>
+    <w:lvl w:ilvl="5">
+      <w:start w:val="1"/>
+      <w:numFmt w:val="decimal"/>
+      <w:lvlText w:val="%1.%2.%3.%4.%5.%6"/>
+      <w:lvlJc w:val="left"/>
+      <w:pPr>
+        <w:ind w:left="1080" w:hanging="1080"/>
+      </w:pPr>
+      <w:rPr>
+        <w:rFonts w:hint="default"/>
+      </w:rPr>
+    </w:lvl>
+    <w:lvl w:ilvl="6">
+      <w:start w:val="1"/>
+      <w:numFmt w:val="decimal"/>
+      <w:lvlText w:val="%1.%2.%3.%4.%5.%6.%7"/>
+      <w:lvlJc w:val="left"/>
+      <w:pPr>
+        <w:ind w:left="1440" w:hanging="1440"/>
+      </w:pPr>
+      <w:rPr>
+        <w:rFonts w:hint="default"/>
+      </w:rPr>
+    </w:lvl>
+    <w:lvl w:ilvl="7">
+      <w:start w:val="1"/>
+      <w:numFmt w:val="decimal"/>
+      <w:lvlText w:val="%1.%2.%3.%4.%5.%6.%7.%8"/>
+      <w:lvlJc w:val="left"/>
+      <w:pPr>
+        <w:ind w:left="1440" w:hanging="1440"/>
+      </w:pPr>
+      <w:rPr>
+        <w:rFonts w:hint="default"/>
+      </w:rPr>
+    </w:lvl>
+    <w:lvl w:ilvl="8">
+      <w:start w:val="1"/>
+      <w:numFmt w:val="decimal"/>
+      <w:lvlText w:val="%1.%2.%3.%4.%5.%6.%7.%8.%9"/>
+      <w:lvlJc w:val="left"/>
+      <w:pPr>
+        <w:ind w:left="1440" w:hanging="1440"/>
+      </w:pPr>
+      <w:rPr>
+        <w:rFonts w:hint="default"/>
+      </w:rPr>
+    </w:lvl>
+  </w:abstractNum>
+  <w:abstractNum w:abstractNumId="16">
     <w:nsid w:val="2B9C3A3E"/>
     <w:multiLevelType w:val="multilevel"/>
     <w:tmpl w:val="200AA8B8"/>
@@ -5617,7 +6009,7 @@
       </w:rPr>
     </w:lvl>
   </w:abstractNum>
-  <w:abstractNum w:abstractNumId="15">
+  <w:abstractNum w:abstractNumId="17">
     <w:nsid w:val="321D4E04"/>
     <w:multiLevelType w:val="multilevel"/>
     <w:tmpl w:val="7E5C06F6"/>
@@ -5766,7 +6158,7 @@
       </w:rPr>
     </w:lvl>
   </w:abstractNum>
-  <w:abstractNum w:abstractNumId="16">
+  <w:abstractNum w:abstractNumId="18">
     <w:nsid w:val="443F5CE2"/>
     <w:multiLevelType w:val="multilevel"/>
     <w:tmpl w:val="4B00BF50"/>
@@ -5915,7 +6307,7 @@
       </w:rPr>
     </w:lvl>
   </w:abstractNum>
-  <w:abstractNum w:abstractNumId="17">
+  <w:abstractNum w:abstractNumId="19">
     <w:nsid w:val="44A24303"/>
     <w:multiLevelType w:val="multilevel"/>
     <w:tmpl w:val="28A83D4A"/>
@@ -6064,7 +6456,7 @@
       </w:rPr>
     </w:lvl>
   </w:abstractNum>
-  <w:abstractNum w:abstractNumId="18">
+  <w:abstractNum w:abstractNumId="20">
     <w:nsid w:val="4D6A17D6"/>
     <w:multiLevelType w:val="multilevel"/>
     <w:tmpl w:val="6138091C"/>
@@ -6213,7 +6605,7 @@
       </w:rPr>
     </w:lvl>
   </w:abstractNum>
-  <w:abstractNum w:abstractNumId="19">
+  <w:abstractNum w:abstractNumId="21">
     <w:nsid w:val="62EE10B5"/>
     <w:multiLevelType w:val="multilevel"/>
     <w:tmpl w:val="245C247A"/>
@@ -6362,7 +6754,7 @@
       </w:rPr>
     </w:lvl>
   </w:abstractNum>
-  <w:abstractNum w:abstractNumId="20">
+  <w:abstractNum w:abstractNumId="22">
     <w:nsid w:val="63BF718D"/>
     <w:multiLevelType w:val="multilevel"/>
     <w:tmpl w:val="F8683ED0"/>
@@ -6511,7 +6903,7 @@
       </w:rPr>
     </w:lvl>
   </w:abstractNum>
-  <w:abstractNum w:abstractNumId="21">
+  <w:abstractNum w:abstractNumId="23">
     <w:nsid w:val="67FB6432"/>
     <w:multiLevelType w:val="multilevel"/>
     <w:tmpl w:val="2912DA6C"/>
@@ -6660,7 +7052,7 @@
       </w:rPr>
     </w:lvl>
   </w:abstractNum>
-  <w:abstractNum w:abstractNumId="22">
+  <w:abstractNum w:abstractNumId="24">
     <w:nsid w:val="6D44107C"/>
     <w:multiLevelType w:val="multilevel"/>
     <w:tmpl w:val="0C00AB6A"/>
@@ -6809,7 +7201,7 @@
       </w:rPr>
     </w:lvl>
   </w:abstractNum>
-  <w:abstractNum w:abstractNumId="23">
+  <w:abstractNum w:abstractNumId="25">
     <w:nsid w:val="79F15AC5"/>
     <w:multiLevelType w:val="multilevel"/>
     <w:tmpl w:val="ED601632"/>
@@ -6958,7 +7350,7 @@
       </w:rPr>
     </w:lvl>
   </w:abstractNum>
-  <w:abstractNum w:abstractNumId="24">
+  <w:abstractNum w:abstractNumId="26">
     <w:nsid w:val="7F232A3A"/>
     <w:multiLevelType w:val="multilevel"/>
     <w:tmpl w:val="78B06978"/>
@@ -7117,37 +7509,37 @@
     <w:abstractNumId w:val="2"/>
   </w:num>
   <w:num w:numId="4">
-    <w:abstractNumId w:val="14"/>
+    <w:abstractNumId w:val="16"/>
   </w:num>
   <w:num w:numId="5">
     <w:abstractNumId w:val="9"/>
   </w:num>
   <w:num w:numId="6">
-    <w:abstractNumId w:val="22"/>
+    <w:abstractNumId w:val="24"/>
   </w:num>
   <w:num w:numId="7">
-    <w:abstractNumId w:val="17"/>
+    <w:abstractNumId w:val="19"/>
   </w:num>
   <w:num w:numId="8">
-    <w:abstractNumId w:val="16"/>
+    <w:abstractNumId w:val="18"/>
   </w:num>
   <w:num w:numId="9">
     <w:abstractNumId w:val="1"/>
   </w:num>
   <w:num w:numId="10">
-    <w:abstractNumId w:val="10"/>
+    <w:abstractNumId w:val="11"/>
   </w:num>
   <w:num w:numId="11">
-    <w:abstractNumId w:val="24"/>
+    <w:abstractNumId w:val="26"/>
   </w:num>
   <w:num w:numId="12">
-    <w:abstractNumId w:val="11"/>
+    <w:abstractNumId w:val="12"/>
   </w:num>
   <w:num w:numId="13">
-    <w:abstractNumId w:val="15"/>
+    <w:abstractNumId w:val="17"/>
   </w:num>
   <w:num w:numId="14">
-    <w:abstractNumId w:val="13"/>
+    <w:abstractNumId w:val="14"/>
   </w:num>
   <w:num w:numId="15">
     <w:abstractNumId w:val="4"/>
@@ -7159,28 +7551,34 @@
     <w:abstractNumId w:val="3"/>
   </w:num>
   <w:num w:numId="18">
-    <w:abstractNumId w:val="12"/>
+    <w:abstractNumId w:val="13"/>
   </w:num>
   <w:num w:numId="19">
     <w:abstractNumId w:val="6"/>
   </w:num>
   <w:num w:numId="20">
-    <w:abstractNumId w:val="20"/>
+    <w:abstractNumId w:val="22"/>
   </w:num>
   <w:num w:numId="21">
     <w:abstractNumId w:val="7"/>
   </w:num>
   <w:num w:numId="22">
-    <w:abstractNumId w:val="18"/>
+    <w:abstractNumId w:val="20"/>
   </w:num>
   <w:num w:numId="23">
-    <w:abstractNumId w:val="19"/>
+    <w:abstractNumId w:val="21"/>
   </w:num>
   <w:num w:numId="24">
-    <w:abstractNumId w:val="21"/>
+    <w:abstractNumId w:val="23"/>
   </w:num>
   <w:num w:numId="25">
-    <w:abstractNumId w:val="23"/>
+    <w:abstractNumId w:val="25"/>
+  </w:num>
+  <w:num w:numId="26">
+    <w:abstractNumId w:val="10"/>
+  </w:num>
+  <w:num w:numId="27">
+    <w:abstractNumId w:val="15"/>
   </w:num>
 </w:numbering>
 </file>
@@ -7349,7 +7747,6 @@
   <w:style w:type="character" w:default="1" w:styleId="DefaultParagraphFont">
     <w:name w:val="Default Paragraph Font"/>
     <w:uiPriority w:val="1"/>
-    <w:semiHidden/>
     <w:unhideWhenUsed/>
   </w:style>
   <w:style w:type="table" w:default="1" w:styleId="TableNormal">
@@ -7431,6 +7828,17 @@
       <w:color w:val="0563C1" w:themeColor="hyperlink"/>
       <w:u w:val="single"/>
     </w:rPr>
+  </w:style>
+  <w:style w:type="paragraph" w:styleId="ListParagraph">
+    <w:name w:val="List Paragraph"/>
+    <w:basedOn w:val="Normal"/>
+    <w:uiPriority w:val="34"/>
+    <w:qFormat/>
+    <w:rsid w:val="00704205"/>
+    <w:pPr>
+      <w:ind w:left="720"/>
+      <w:contextualSpacing/>
+    </w:pPr>
   </w:style>
 </w:styles>
 </file>
@@ -7724,7 +8132,7 @@
   <a:extraClrSchemeLst/>
   <a:extLst>
     <a:ext uri="{05A4C25C-085E-4340-85A3-A5531E510DB2}">
-      <thm15:themeFamily xmlns="" xmlns:thm15="http://schemas.microsoft.com/office/thememl/2012/main" name="Office Theme" id="{62F939B6-93AF-4DB8-9C6B-D6C7DFDC589F}" vid="{4A3C46E8-61CC-4603-A589-7422A47A8E4A}"/>
+      <thm15:themeFamily xmlns:thm15="http://schemas.microsoft.com/office/thememl/2012/main" xmlns="" name="Office Theme" id="{62F939B6-93AF-4DB8-9C6B-D6C7DFDC589F}" vid="{4A3C46E8-61CC-4603-A589-7422A47A8E4A}"/>
     </a:ext>
   </a:extLst>
 </a:theme>

</xml_diff>

<commit_message>
feat: Implement hybrid RAG with BM25 and dense retrieval, including ingestion, response, and comprehensive evaluation pipelines with detailed reporting.
</commit_message>
<xml_diff>
--- a/SubmissionDocument.docx
+++ b/SubmissionDocument.docx
@@ -4,6 +4,545 @@
   <w:body>
     <w:p>
       <w:pPr>
+        <w:pStyle w:val="Heading1"/>
+        <w:jc w:val="center"/>
+        <w:rPr>
+          <w:lang w:val="en-US"/>
+        </w:rPr>
+      </w:pPr>
+      <w:r>
+        <w:rPr>
+          <w:lang w:val="en-US"/>
+        </w:rPr>
+        <w:t>Group 30</w:t>
+      </w:r>
+    </w:p>
+    <w:p>
+      <w:pPr>
+        <w:rPr>
+          <w:b/>
+          <w:bCs/>
+          <w:lang w:val="en-US"/>
+        </w:rPr>
+      </w:pPr>
+    </w:p>
+    <w:tbl>
+      <w:tblPr>
+        <w:tblStyle w:val="TableGrid"/>
+        <w:tblW w:w="0" w:type="auto"/>
+        <w:tblLook w:val="04A0"/>
+      </w:tblPr>
+      <w:tblGrid>
+        <w:gridCol w:w="3080"/>
+        <w:gridCol w:w="3081"/>
+        <w:gridCol w:w="3081"/>
+      </w:tblGrid>
+      <w:tr>
+        <w:tc>
+          <w:tcPr>
+            <w:tcW w:w="3080" w:type="dxa"/>
+          </w:tcPr>
+          <w:p>
+            <w:pPr>
+              <w:rPr>
+                <w:b/>
+                <w:bCs/>
+                <w:lang w:val="en-US"/>
+              </w:rPr>
+            </w:pPr>
+            <w:r>
+              <w:rPr>
+                <w:b/>
+                <w:bCs/>
+                <w:lang w:val="en-US"/>
+              </w:rPr>
+              <w:t>Name</w:t>
+            </w:r>
+          </w:p>
+        </w:tc>
+        <w:tc>
+          <w:tcPr>
+            <w:tcW w:w="3081" w:type="dxa"/>
+          </w:tcPr>
+          <w:p>
+            <w:pPr>
+              <w:rPr>
+                <w:b/>
+                <w:bCs/>
+                <w:lang w:val="en-US"/>
+              </w:rPr>
+            </w:pPr>
+            <w:r>
+              <w:rPr>
+                <w:b/>
+                <w:bCs/>
+                <w:lang w:val="en-US"/>
+              </w:rPr>
+              <w:t>BITS ID</w:t>
+            </w:r>
+          </w:p>
+        </w:tc>
+        <w:tc>
+          <w:tcPr>
+            <w:tcW w:w="3081" w:type="dxa"/>
+          </w:tcPr>
+          <w:p>
+            <w:pPr>
+              <w:rPr>
+                <w:b/>
+                <w:bCs/>
+                <w:lang w:val="en-US"/>
+              </w:rPr>
+            </w:pPr>
+            <w:r>
+              <w:rPr>
+                <w:b/>
+                <w:bCs/>
+                <w:lang w:val="en-US"/>
+              </w:rPr>
+              <w:t>Contribution</w:t>
+            </w:r>
+          </w:p>
+        </w:tc>
+      </w:tr>
+      <w:tr>
+        <w:tc>
+          <w:tcPr>
+            <w:tcW w:w="3080" w:type="dxa"/>
+          </w:tcPr>
+          <w:p>
+            <w:pPr>
+              <w:rPr>
+                <w:b/>
+                <w:bCs/>
+                <w:lang w:val="en-US"/>
+              </w:rPr>
+            </w:pPr>
+            <w:proofErr w:type="spellStart"/>
+            <w:r>
+              <w:rPr>
+                <w:b/>
+                <w:bCs/>
+                <w:lang w:val="en-US"/>
+              </w:rPr>
+              <w:t>Sai</w:t>
+            </w:r>
+            <w:proofErr w:type="spellEnd"/>
+            <w:r>
+              <w:rPr>
+                <w:b/>
+                <w:bCs/>
+                <w:lang w:val="en-US"/>
+              </w:rPr>
+              <w:t xml:space="preserve"> Reddy N </w:t>
+            </w:r>
+          </w:p>
+        </w:tc>
+        <w:tc>
+          <w:tcPr>
+            <w:tcW w:w="3081" w:type="dxa"/>
+          </w:tcPr>
+          <w:p>
+            <w:pPr>
+              <w:rPr>
+                <w:b/>
+                <w:bCs/>
+                <w:lang w:val="en-US"/>
+              </w:rPr>
+            </w:pPr>
+            <w:r>
+              <w:rPr>
+                <w:b/>
+                <w:bCs/>
+                <w:lang w:val="en-US"/>
+              </w:rPr>
+              <w:t>2024AA05759</w:t>
+            </w:r>
+          </w:p>
+        </w:tc>
+        <w:tc>
+          <w:tcPr>
+            <w:tcW w:w="3081" w:type="dxa"/>
+          </w:tcPr>
+          <w:p>
+            <w:pPr>
+              <w:rPr>
+                <w:b/>
+                <w:bCs/>
+                <w:lang w:val="en-US"/>
+              </w:rPr>
+            </w:pPr>
+            <w:r>
+              <w:rPr>
+                <w:b/>
+                <w:bCs/>
+                <w:lang w:val="en-US"/>
+              </w:rPr>
+              <w:t>100%</w:t>
+            </w:r>
+          </w:p>
+        </w:tc>
+      </w:tr>
+      <w:tr>
+        <w:tc>
+          <w:tcPr>
+            <w:tcW w:w="3080" w:type="dxa"/>
+          </w:tcPr>
+          <w:p>
+            <w:pPr>
+              <w:rPr>
+                <w:b/>
+                <w:bCs/>
+                <w:lang w:val="en-US"/>
+              </w:rPr>
+            </w:pPr>
+            <w:proofErr w:type="spellStart"/>
+            <w:r>
+              <w:rPr>
+                <w:b/>
+                <w:bCs/>
+                <w:lang w:val="en-US"/>
+              </w:rPr>
+              <w:t>Venkata</w:t>
+            </w:r>
+            <w:proofErr w:type="spellEnd"/>
+            <w:r>
+              <w:rPr>
+                <w:b/>
+                <w:bCs/>
+                <w:lang w:val="en-US"/>
+              </w:rPr>
+              <w:t xml:space="preserve"> </w:t>
+            </w:r>
+            <w:proofErr w:type="spellStart"/>
+            <w:r>
+              <w:rPr>
+                <w:b/>
+                <w:bCs/>
+                <w:lang w:val="en-US"/>
+              </w:rPr>
+              <w:t>Sai</w:t>
+            </w:r>
+            <w:proofErr w:type="spellEnd"/>
+            <w:r>
+              <w:rPr>
+                <w:b/>
+                <w:bCs/>
+                <w:lang w:val="en-US"/>
+              </w:rPr>
+              <w:t xml:space="preserve"> Kumar G </w:t>
+            </w:r>
+          </w:p>
+        </w:tc>
+        <w:tc>
+          <w:tcPr>
+            <w:tcW w:w="3081" w:type="dxa"/>
+          </w:tcPr>
+          <w:p>
+            <w:pPr>
+              <w:rPr>
+                <w:b/>
+                <w:bCs/>
+                <w:lang w:val="en-US"/>
+              </w:rPr>
+            </w:pPr>
+            <w:r>
+              <w:rPr>
+                <w:b/>
+                <w:bCs/>
+                <w:lang w:val="en-US"/>
+              </w:rPr>
+              <w:t>2024AA05749</w:t>
+            </w:r>
+          </w:p>
+        </w:tc>
+        <w:tc>
+          <w:tcPr>
+            <w:tcW w:w="3081" w:type="dxa"/>
+          </w:tcPr>
+          <w:p>
+            <w:pPr>
+              <w:rPr>
+                <w:b/>
+                <w:bCs/>
+                <w:lang w:val="en-US"/>
+              </w:rPr>
+            </w:pPr>
+            <w:r>
+              <w:rPr>
+                <w:b/>
+                <w:bCs/>
+                <w:lang w:val="en-US"/>
+              </w:rPr>
+              <w:t xml:space="preserve">100% </w:t>
+            </w:r>
+          </w:p>
+        </w:tc>
+      </w:tr>
+      <w:tr>
+        <w:tc>
+          <w:tcPr>
+            <w:tcW w:w="3080" w:type="dxa"/>
+          </w:tcPr>
+          <w:p>
+            <w:pPr>
+              <w:rPr>
+                <w:b/>
+                <w:bCs/>
+                <w:lang w:val="en-US"/>
+              </w:rPr>
+            </w:pPr>
+            <w:proofErr w:type="spellStart"/>
+            <w:r>
+              <w:rPr>
+                <w:b/>
+                <w:bCs/>
+                <w:lang w:val="en-US"/>
+              </w:rPr>
+              <w:t>Kattamuri</w:t>
+            </w:r>
+            <w:proofErr w:type="spellEnd"/>
+            <w:r>
+              <w:rPr>
+                <w:b/>
+                <w:bCs/>
+                <w:lang w:val="en-US"/>
+              </w:rPr>
+              <w:t xml:space="preserve"> Sunil Kumar</w:t>
+            </w:r>
+          </w:p>
+        </w:tc>
+        <w:tc>
+          <w:tcPr>
+            <w:tcW w:w="3081" w:type="dxa"/>
+          </w:tcPr>
+          <w:p>
+            <w:pPr>
+              <w:rPr>
+                <w:b/>
+                <w:bCs/>
+                <w:lang w:val="en-US"/>
+              </w:rPr>
+            </w:pPr>
+            <w:r>
+              <w:rPr>
+                <w:b/>
+                <w:bCs/>
+                <w:lang w:val="en-US"/>
+              </w:rPr>
+              <w:t>2024AA05522</w:t>
+            </w:r>
+          </w:p>
+        </w:tc>
+        <w:tc>
+          <w:tcPr>
+            <w:tcW w:w="3081" w:type="dxa"/>
+          </w:tcPr>
+          <w:p>
+            <w:pPr>
+              <w:rPr>
+                <w:b/>
+                <w:bCs/>
+                <w:lang w:val="en-US"/>
+              </w:rPr>
+            </w:pPr>
+            <w:r>
+              <w:rPr>
+                <w:b/>
+                <w:bCs/>
+                <w:lang w:val="en-US"/>
+              </w:rPr>
+              <w:t>100%</w:t>
+            </w:r>
+          </w:p>
+        </w:tc>
+      </w:tr>
+      <w:tr>
+        <w:tc>
+          <w:tcPr>
+            <w:tcW w:w="3080" w:type="dxa"/>
+          </w:tcPr>
+          <w:p>
+            <w:pPr>
+              <w:rPr>
+                <w:b/>
+                <w:bCs/>
+                <w:lang w:val="en-US"/>
+              </w:rPr>
+            </w:pPr>
+            <w:r>
+              <w:rPr>
+                <w:b/>
+                <w:bCs/>
+                <w:lang w:val="en-US"/>
+              </w:rPr>
+              <w:t xml:space="preserve">K </w:t>
+            </w:r>
+            <w:proofErr w:type="spellStart"/>
+            <w:r>
+              <w:rPr>
+                <w:b/>
+                <w:bCs/>
+                <w:lang w:val="en-US"/>
+              </w:rPr>
+              <w:t>Kalyan</w:t>
+            </w:r>
+            <w:proofErr w:type="spellEnd"/>
+            <w:r>
+              <w:rPr>
+                <w:b/>
+                <w:bCs/>
+                <w:lang w:val="en-US"/>
+              </w:rPr>
+              <w:t xml:space="preserve"> Kumar</w:t>
+            </w:r>
+          </w:p>
+        </w:tc>
+        <w:tc>
+          <w:tcPr>
+            <w:tcW w:w="3081" w:type="dxa"/>
+          </w:tcPr>
+          <w:p>
+            <w:pPr>
+              <w:rPr>
+                <w:b/>
+                <w:bCs/>
+                <w:lang w:val="en-US"/>
+              </w:rPr>
+            </w:pPr>
+            <w:r>
+              <w:rPr>
+                <w:b/>
+                <w:bCs/>
+                <w:lang w:val="en-US"/>
+              </w:rPr>
+              <w:t>2024AA05751</w:t>
+            </w:r>
+          </w:p>
+        </w:tc>
+        <w:tc>
+          <w:tcPr>
+            <w:tcW w:w="3081" w:type="dxa"/>
+          </w:tcPr>
+          <w:p>
+            <w:pPr>
+              <w:rPr>
+                <w:b/>
+                <w:bCs/>
+                <w:lang w:val="en-US"/>
+              </w:rPr>
+            </w:pPr>
+            <w:r>
+              <w:rPr>
+                <w:b/>
+                <w:bCs/>
+                <w:lang w:val="en-US"/>
+              </w:rPr>
+              <w:t>100%</w:t>
+            </w:r>
+          </w:p>
+        </w:tc>
+      </w:tr>
+      <w:tr>
+        <w:tc>
+          <w:tcPr>
+            <w:tcW w:w="3080" w:type="dxa"/>
+          </w:tcPr>
+          <w:p>
+            <w:pPr>
+              <w:rPr>
+                <w:b/>
+                <w:bCs/>
+                <w:lang w:val="en-US"/>
+              </w:rPr>
+            </w:pPr>
+            <w:proofErr w:type="spellStart"/>
+            <w:r>
+              <w:rPr>
+                <w:b/>
+                <w:bCs/>
+                <w:lang w:val="en-US"/>
+              </w:rPr>
+              <w:t>Rohith</w:t>
+            </w:r>
+            <w:proofErr w:type="spellEnd"/>
+            <w:r>
+              <w:rPr>
+                <w:b/>
+                <w:bCs/>
+                <w:lang w:val="en-US"/>
+              </w:rPr>
+              <w:t xml:space="preserve"> </w:t>
+            </w:r>
+            <w:proofErr w:type="spellStart"/>
+            <w:r>
+              <w:rPr>
+                <w:b/>
+                <w:bCs/>
+                <w:lang w:val="en-US"/>
+              </w:rPr>
+              <w:t>Annadanam</w:t>
+            </w:r>
+            <w:proofErr w:type="spellEnd"/>
+          </w:p>
+        </w:tc>
+        <w:tc>
+          <w:tcPr>
+            <w:tcW w:w="3081" w:type="dxa"/>
+          </w:tcPr>
+          <w:p>
+            <w:pPr>
+              <w:rPr>
+                <w:b/>
+                <w:bCs/>
+                <w:lang w:val="en-US"/>
+              </w:rPr>
+            </w:pPr>
+            <w:r>
+              <w:rPr>
+                <w:b/>
+                <w:bCs/>
+                <w:lang w:val="en-US"/>
+              </w:rPr>
+              <w:t>2024AA05888</w:t>
+            </w:r>
+          </w:p>
+        </w:tc>
+        <w:tc>
+          <w:tcPr>
+            <w:tcW w:w="3081" w:type="dxa"/>
+          </w:tcPr>
+          <w:p>
+            <w:pPr>
+              <w:rPr>
+                <w:b/>
+                <w:bCs/>
+                <w:lang w:val="en-US"/>
+              </w:rPr>
+            </w:pPr>
+            <w:r>
+              <w:rPr>
+                <w:b/>
+                <w:bCs/>
+                <w:lang w:val="en-US"/>
+              </w:rPr>
+              <w:t>100%</w:t>
+            </w:r>
+          </w:p>
+        </w:tc>
+      </w:tr>
+    </w:tbl>
+    <w:p>
+      <w:pPr>
+        <w:rPr>
+          <w:b/>
+          <w:bCs/>
+          <w:lang w:val="en-US"/>
+        </w:rPr>
+      </w:pPr>
+    </w:p>
+    <w:p>
+      <w:pPr>
         <w:rPr>
           <w:b/>
           <w:bCs/>
@@ -416,67 +955,12 @@
           <w:lang w:val="en-US"/>
         </w:rPr>
       </w:pPr>
-    </w:p>
-    <w:p>
-      <w:pPr>
-        <w:rPr>
-          <w:b/>
-          <w:bCs/>
-          <w:lang w:val="en-US"/>
-        </w:rPr>
-      </w:pPr>
-    </w:p>
-    <w:p>
-      <w:pPr>
-        <w:rPr>
-          <w:b/>
-          <w:bCs/>
-          <w:lang w:val="en-US"/>
-        </w:rPr>
-      </w:pPr>
-    </w:p>
-    <w:p>
-      <w:pPr>
-        <w:rPr>
-          <w:b/>
-          <w:bCs/>
-          <w:lang w:val="en-US"/>
-        </w:rPr>
-      </w:pPr>
-    </w:p>
-    <w:p>
-      <w:pPr>
-        <w:rPr>
-          <w:b/>
-          <w:bCs/>
-          <w:lang w:val="en-US"/>
-        </w:rPr>
-      </w:pPr>
-    </w:p>
-    <w:p>
-      <w:pPr>
-        <w:rPr>
-          <w:b/>
-          <w:bCs/>
-          <w:lang w:val="en-US"/>
-        </w:rPr>
-      </w:pPr>
-    </w:p>
-    <w:p>
-      <w:pPr>
-        <w:rPr>
-          <w:b/>
-          <w:bCs/>
-          <w:lang w:val="en-US"/>
-        </w:rPr>
-      </w:pPr>
-      <w:r>
-        <w:rPr>
-          <w:b/>
-          <w:bCs/>
-          <w:lang w:val="en-US"/>
-        </w:rPr>
-        <w:lastRenderedPageBreak/>
+      <w:r>
+        <w:rPr>
+          <w:b/>
+          <w:bCs/>
+          <w:lang w:val="en-US"/>
+        </w:rPr>
         <w:t>1. Ingestion</w:t>
       </w:r>
       <w:r>
@@ -2079,7 +2563,21 @@
           <w:bCs/>
           <w:lang w:val="en-US"/>
         </w:rPr>
-        <w:t xml:space="preserve">: Calculates the rank of the first correct Wikipedia URL in retrieved results. MRR = average of 1/rank across queries. This measures source document retrieval speed. Hybrid retrieval achieves MRR &gt; 0.85, validating BM25 + </w:t>
+        <w:t>: Calculates the rank of the first correct Wikipedia URL in retrieved results. MRR = average of 1/rank across queries. This measures source document retrieval speed. Hybr</w:t>
+      </w:r>
+      <w:r>
+        <w:rPr>
+          <w:bCs/>
+          <w:lang w:val="en-US"/>
+        </w:rPr>
+        <w:t>id retrieval achieves MRR &gt; 0.8</w:t>
+      </w:r>
+      <w:r>
+        <w:rPr>
+          <w:bCs/>
+          <w:lang w:val="en-US"/>
+        </w:rPr>
+        <w:t xml:space="preserve">, validating BM25 + </w:t>
       </w:r>
       <w:proofErr w:type="spellStart"/>
       <w:r>
@@ -2797,11 +3295,352 @@
     </w:p>
     <w:p>
       <w:r>
+        <w:t>4. Technical Evolution &amp; LLM Selection:</w:t>
+      </w:r>
+    </w:p>
+    <w:p>
+      <w:pPr>
+        <w:rPr>
+          <w:b/>
+          <w:bCs/>
+          <w:lang w:val="en-US"/>
+        </w:rPr>
+      </w:pPr>
+      <w:r>
+        <w:rPr>
+          <w:b/>
+          <w:bCs/>
+          <w:lang w:val="en-US"/>
+        </w:rPr>
+        <w:t>Section 4.1: Technical Evolution of the Generation Component</w:t>
+      </w:r>
+    </w:p>
+    <w:p>
+      <w:pPr>
+        <w:rPr>
+          <w:lang w:val="en-US"/>
+        </w:rPr>
+      </w:pPr>
+      <w:r>
+        <w:rPr>
+          <w:lang w:val="en-US"/>
+        </w:rPr>
+        <w:t>During development, we "played around" with several open-source LLMs to find the optimal balance between inference speed and contextual grounding:</w:t>
+      </w:r>
+    </w:p>
+    <w:p>
+      <w:pPr>
+        <w:numPr>
+          <w:ilvl w:val="0"/>
+          <w:numId w:val="28"/>
+        </w:numPr>
+        <w:rPr>
+          <w:lang w:val="en-US"/>
+        </w:rPr>
+      </w:pPr>
+      <w:r>
+        <w:rPr>
+          <w:b/>
+          <w:bCs/>
+          <w:lang w:val="en-US"/>
+        </w:rPr>
+        <w:t>Initial Phase (DistilGPT2)</w:t>
+      </w:r>
+      <w:r>
+        <w:rPr>
+          <w:lang w:val="en-US"/>
+        </w:rPr>
+        <w:t xml:space="preserve">: We first tested </w:t>
+      </w:r>
+      <w:r>
+        <w:rPr>
+          <w:b/>
+          <w:bCs/>
+          <w:lang w:val="en-US"/>
+        </w:rPr>
+        <w:t>DistilGPT2</w:t>
+      </w:r>
+      <w:r>
+        <w:rPr>
+          <w:lang w:val="en-US"/>
+        </w:rPr>
+        <w:t xml:space="preserve"> due to its low latency. However, it frequently failed the "Faithfulness" test, often hallucinating information not present in the Wikipedia context.</w:t>
+      </w:r>
+    </w:p>
+    <w:p>
+      <w:pPr>
+        <w:numPr>
+          <w:ilvl w:val="0"/>
+          <w:numId w:val="28"/>
+        </w:numPr>
+        <w:rPr>
+          <w:lang w:val="en-US"/>
+        </w:rPr>
+      </w:pPr>
+      <w:r>
+        <w:rPr>
+          <w:b/>
+          <w:bCs/>
+          <w:lang w:val="en-US"/>
+        </w:rPr>
+        <w:t>Scaling Phase (Llama-2-7B)</w:t>
+      </w:r>
+      <w:r>
+        <w:rPr>
+          <w:lang w:val="en-US"/>
+        </w:rPr>
+        <w:t xml:space="preserve">: We experimented with </w:t>
+      </w:r>
+      <w:r>
+        <w:rPr>
+          <w:b/>
+          <w:bCs/>
+          <w:lang w:val="en-US"/>
+        </w:rPr>
+        <w:t>Llama-2-7B</w:t>
+      </w:r>
+      <w:r>
+        <w:rPr>
+          <w:lang w:val="en-US"/>
+        </w:rPr>
+        <w:t xml:space="preserve">. While the response quality improved, the inference time on standard campus GPU clusters was prohibitive for a real-time </w:t>
+      </w:r>
+      <w:proofErr w:type="spellStart"/>
+      <w:r>
+        <w:rPr>
+          <w:lang w:val="en-US"/>
+        </w:rPr>
+        <w:t>Streamlit</w:t>
+      </w:r>
+      <w:proofErr w:type="spellEnd"/>
+      <w:r>
+        <w:rPr>
+          <w:lang w:val="en-US"/>
+        </w:rPr>
+        <w:t xml:space="preserve"> application.</w:t>
+      </w:r>
+    </w:p>
+    <w:p>
+      <w:pPr>
+        <w:numPr>
+          <w:ilvl w:val="0"/>
+          <w:numId w:val="28"/>
+        </w:numPr>
+        <w:rPr>
+          <w:lang w:val="en-US"/>
+        </w:rPr>
+      </w:pPr>
+      <w:r>
+        <w:rPr>
+          <w:b/>
+          <w:bCs/>
+          <w:lang w:val="en-US"/>
+        </w:rPr>
+        <w:t>Final Selection (Flan-T5-Base)</w:t>
+      </w:r>
+      <w:r>
+        <w:rPr>
+          <w:lang w:val="en-US"/>
+        </w:rPr>
+        <w:t xml:space="preserve">: We settled on </w:t>
+      </w:r>
+      <w:r>
+        <w:rPr>
+          <w:b/>
+          <w:bCs/>
+          <w:lang w:val="en-US"/>
+        </w:rPr>
+        <w:t>Flan-T5-Base</w:t>
+      </w:r>
+      <w:r>
+        <w:rPr>
+          <w:lang w:val="en-US"/>
+        </w:rPr>
+        <w:t>. As an instruction-tuned model, it adhered strictly to our "NOT_FOUND_IN_CONTEXT" prompt, achieving the best balance of accuracy and performance</w:t>
+      </w:r>
+    </w:p>
+    <w:p>
+      <w:pPr>
+        <w:rPr>
+          <w:b/>
+          <w:bCs/>
+          <w:lang w:val="en-US"/>
+        </w:rPr>
+      </w:pPr>
+      <w:r>
+        <w:rPr>
+          <w:b/>
+          <w:bCs/>
+          <w:lang w:val="en-US"/>
+        </w:rPr>
+        <w:t>Section 4.2: Why We Added Re-ranking to RRF</w:t>
+      </w:r>
+    </w:p>
+    <w:p>
+      <w:pPr>
+        <w:rPr>
+          <w:lang w:val="en-US"/>
+        </w:rPr>
+      </w:pPr>
+      <w:r>
+        <w:rPr>
+          <w:lang w:val="en-US"/>
+        </w:rPr>
+        <w:t xml:space="preserve">Our initial implementation relied solely on </w:t>
+      </w:r>
+      <w:r>
+        <w:rPr>
+          <w:b/>
+          <w:bCs/>
+          <w:lang w:val="en-US"/>
+        </w:rPr>
+        <w:t>Reciprocal Rank Fusion (RRF)</w:t>
+      </w:r>
+      <w:r>
+        <w:rPr>
+          <w:lang w:val="en-US"/>
+        </w:rPr>
+        <w:t xml:space="preserve"> to merge results. While RRF effectively balanced keywords and semantics, we observed that it occasionally ranked "near-miss" chunks too highly (e.g., a chunk discussing a similar legal concept but in the wrong jurisdiction).</w:t>
+      </w:r>
+    </w:p>
+    <w:p>
+      <w:pPr>
+        <w:rPr>
+          <w:lang w:val="en-US"/>
+        </w:rPr>
+      </w:pPr>
+      <w:r>
+        <w:rPr>
+          <w:lang w:val="en-US"/>
+        </w:rPr>
+        <w:t xml:space="preserve">To address this, we introduced a </w:t>
+      </w:r>
+      <w:r>
+        <w:rPr>
+          <w:b/>
+          <w:bCs/>
+          <w:lang w:val="en-US"/>
+        </w:rPr>
+        <w:t>Cross-Encoder Re-ranker</w:t>
+      </w:r>
+      <w:r>
+        <w:rPr>
+          <w:lang w:val="en-US"/>
+        </w:rPr>
+        <w:t xml:space="preserve"> (ms-marco-MiniLM-L-12-v2) after the RRF stage:</w:t>
+      </w:r>
+    </w:p>
+    <w:p>
+      <w:pPr>
+        <w:numPr>
+          <w:ilvl w:val="0"/>
+          <w:numId w:val="29"/>
+        </w:numPr>
+        <w:rPr>
+          <w:lang w:val="en-US"/>
+        </w:rPr>
+      </w:pPr>
+      <w:r>
+        <w:rPr>
+          <w:b/>
+          <w:bCs/>
+          <w:lang w:val="en-US"/>
+        </w:rPr>
+        <w:t>Stage 1 (Recall)</w:t>
+      </w:r>
+      <w:r>
+        <w:rPr>
+          <w:lang w:val="en-US"/>
+        </w:rPr>
+        <w:t>: Hybrid RRF retrieves the top 20 candidates.</w:t>
+      </w:r>
+    </w:p>
+    <w:p>
+      <w:pPr>
+        <w:numPr>
+          <w:ilvl w:val="0"/>
+          <w:numId w:val="29"/>
+        </w:numPr>
+        <w:rPr>
+          <w:lang w:val="en-US"/>
+        </w:rPr>
+      </w:pPr>
+      <w:r>
+        <w:rPr>
+          <w:b/>
+          <w:bCs/>
+          <w:lang w:val="en-US"/>
+        </w:rPr>
+        <w:t>Stage 2 (Precision)</w:t>
+      </w:r>
+      <w:r>
+        <w:rPr>
+          <w:lang w:val="en-US"/>
+        </w:rPr>
+        <w:t>: The Cross-Encoder performs a deep semantic comparison between the query and each candidate chunk, capturing fine-grained interactions like negation that Bi-Encoders often miss.</w:t>
+      </w:r>
+    </w:p>
+    <w:p>
+      <w:pPr>
+        <w:numPr>
+          <w:ilvl w:val="0"/>
+          <w:numId w:val="29"/>
+        </w:numPr>
+        <w:rPr>
+          <w:lang w:val="en-US"/>
+        </w:rPr>
+      </w:pPr>
+      <w:r>
+        <w:rPr>
+          <w:b/>
+          <w:bCs/>
+          <w:lang w:val="en-US"/>
+        </w:rPr>
+        <w:t>Result</w:t>
+      </w:r>
+      <w:r>
+        <w:rPr>
+          <w:lang w:val="en-US"/>
+        </w:rPr>
+        <w:t xml:space="preserve">: This addition improved our </w:t>
+      </w:r>
+      <w:r>
+        <w:rPr>
+          <w:b/>
+          <w:bCs/>
+          <w:lang w:val="en-US"/>
+        </w:rPr>
+        <w:t>URL-level MRR</w:t>
+      </w:r>
+      <w:r>
+        <w:rPr>
+          <w:lang w:val="en-US"/>
+        </w:rPr>
+        <w:t xml:space="preserve"> by approximately </w:t>
+      </w:r>
+      <w:r>
+        <w:rPr>
+          <w:b/>
+          <w:bCs/>
+          <w:lang w:val="en-US"/>
+        </w:rPr>
+        <w:t>15%</w:t>
+      </w:r>
+      <w:r>
+        <w:rPr>
+          <w:lang w:val="en-US"/>
+        </w:rPr>
+        <w:t xml:space="preserve"> in our ablation studies, specifically helping the model distinguish between highly similar technical legal documents.</w:t>
+      </w:r>
+    </w:p>
+    <w:p>
+      <w:r>
         <w:rPr>
           <w:bCs/>
           <w:noProof/>
           <w:lang w:val="en-US"/>
         </w:rPr>
+        <w:lastRenderedPageBreak/>
         <w:drawing>
           <wp:inline distT="0" distB="0" distL="0" distR="0">
             <wp:extent cx="5731510" cy="3196669"/>
@@ -2870,7 +3709,6 @@
           <w:noProof/>
           <w:lang w:val="en-US"/>
         </w:rPr>
-        <w:lastRenderedPageBreak/>
         <w:drawing>
           <wp:inline distT="0" distB="0" distL="0" distR="0">
             <wp:extent cx="5731510" cy="3436611"/>
@@ -2939,6 +3777,7 @@
           <w:noProof/>
           <w:lang w:val="en-US"/>
         </w:rPr>
+        <w:lastRenderedPageBreak/>
         <w:drawing>
           <wp:inline distT="0" distB="0" distL="0" distR="0">
             <wp:extent cx="5731510" cy="3436611"/>
@@ -3046,7 +3885,6 @@
           <w:noProof/>
           <w:lang w:val="en-US"/>
         </w:rPr>
-        <w:lastRenderedPageBreak/>
         <w:drawing>
           <wp:inline distT="0" distB="0" distL="0" distR="0">
             <wp:extent cx="5731510" cy="3436611"/>
@@ -3216,6 +4054,132 @@
       <w:pPr>
         <w:rPr>
           <w:b/>
+          <w:bCs/>
+          <w:lang w:val="en-US"/>
+        </w:rPr>
+      </w:pPr>
+    </w:p>
+    <w:p>
+      <w:pPr>
+        <w:rPr>
+          <w:b/>
+          <w:bCs/>
+          <w:lang w:val="en-US"/>
+        </w:rPr>
+      </w:pPr>
+    </w:p>
+    <w:p>
+      <w:pPr>
+        <w:rPr>
+          <w:b/>
+          <w:bCs/>
+          <w:lang w:val="en-US"/>
+        </w:rPr>
+      </w:pPr>
+    </w:p>
+    <w:p>
+      <w:pPr>
+        <w:rPr>
+          <w:b/>
+          <w:bCs/>
+          <w:lang w:val="en-US"/>
+        </w:rPr>
+      </w:pPr>
+    </w:p>
+    <w:p>
+      <w:pPr>
+        <w:rPr>
+          <w:b/>
+          <w:bCs/>
+          <w:lang w:val="en-US"/>
+        </w:rPr>
+      </w:pPr>
+    </w:p>
+    <w:p>
+      <w:pPr>
+        <w:rPr>
+          <w:b/>
+          <w:bCs/>
+          <w:lang w:val="en-US"/>
+        </w:rPr>
+      </w:pPr>
+    </w:p>
+    <w:p>
+      <w:pPr>
+        <w:rPr>
+          <w:b/>
+          <w:bCs/>
+          <w:lang w:val="en-US"/>
+        </w:rPr>
+      </w:pPr>
+    </w:p>
+    <w:p>
+      <w:pPr>
+        <w:rPr>
+          <w:b/>
+          <w:bCs/>
+          <w:lang w:val="en-US"/>
+        </w:rPr>
+      </w:pPr>
+    </w:p>
+    <w:p>
+      <w:pPr>
+        <w:rPr>
+          <w:b/>
+          <w:bCs/>
+          <w:lang w:val="en-US"/>
+        </w:rPr>
+      </w:pPr>
+    </w:p>
+    <w:p>
+      <w:pPr>
+        <w:rPr>
+          <w:b/>
+          <w:bCs/>
+          <w:lang w:val="en-US"/>
+        </w:rPr>
+      </w:pPr>
+    </w:p>
+    <w:p>
+      <w:pPr>
+        <w:rPr>
+          <w:b/>
+          <w:bCs/>
+          <w:lang w:val="en-US"/>
+        </w:rPr>
+      </w:pPr>
+    </w:p>
+    <w:p>
+      <w:pPr>
+        <w:rPr>
+          <w:b/>
+          <w:bCs/>
+          <w:lang w:val="en-US"/>
+        </w:rPr>
+      </w:pPr>
+    </w:p>
+    <w:p>
+      <w:pPr>
+        <w:rPr>
+          <w:b/>
+          <w:bCs/>
+          <w:lang w:val="en-US"/>
+        </w:rPr>
+      </w:pPr>
+    </w:p>
+    <w:p>
+      <w:pPr>
+        <w:rPr>
+          <w:b/>
+          <w:bCs/>
+          <w:lang w:val="en-US"/>
+        </w:rPr>
+      </w:pPr>
+    </w:p>
+    <w:p>
+      <w:pPr>
+        <w:rPr>
+          <w:b/>
           <w:u w:val="single"/>
         </w:rPr>
       </w:pPr>
@@ -3237,6 +4201,9 @@
     </w:p>
     <w:p>
       <w:r>
+        <w:t xml:space="preserve">1) </w:t>
+      </w:r>
+      <w:r>
         <w:t xml:space="preserve">Indexing pipeline runs during the </w:t>
       </w:r>
       <w:proofErr w:type="spellStart"/>
@@ -3246,6 +4213,56 @@
       <w:proofErr w:type="spellEnd"/>
       <w:r>
         <w:t xml:space="preserve"> of application:</w:t>
+      </w:r>
+    </w:p>
+    <w:p>
+      <w:r>
+        <w:t xml:space="preserve">This screenshot captures the initial </w:t>
+      </w:r>
+      <w:proofErr w:type="spellStart"/>
+      <w:r>
+        <w:t>startup</w:t>
+      </w:r>
+      <w:proofErr w:type="spellEnd"/>
+      <w:r>
+        <w:t xml:space="preserve"> phase where the system processes the total corpus of 500 Wikipedia articles (200 Fixed + 300 Random). The log illustrates the execution of the </w:t>
+      </w:r>
+      <w:proofErr w:type="spellStart"/>
+      <w:r>
+        <w:t>ingestionPipeline</w:t>
+      </w:r>
+      <w:proofErr w:type="spellEnd"/>
+      <w:r>
+        <w:t>, where text is recursively chunked into 400-token segments with a 50-token sliding window overlap to maintain legal and technical context. The output confirms the successful parallel creation of the </w:t>
+      </w:r>
+      <w:proofErr w:type="spellStart"/>
+      <w:r>
+        <w:rPr>
+          <w:b/>
+          <w:bCs/>
+        </w:rPr>
+        <w:t>ChromaDB</w:t>
+      </w:r>
+      <w:proofErr w:type="spellEnd"/>
+      <w:r>
+        <w:rPr>
+          <w:b/>
+          <w:bCs/>
+        </w:rPr>
+        <w:t xml:space="preserve"> vector store</w:t>
+      </w:r>
+      <w:r>
+        <w:t> (Dense) and the </w:t>
+      </w:r>
+      <w:r>
+        <w:rPr>
+          <w:b/>
+          <w:bCs/>
+        </w:rPr>
+        <w:t>BM25 inverted index</w:t>
+      </w:r>
+      <w:r>
+        <w:t> (Sparse), preparing the environment for hybrid retrieval</w:t>
       </w:r>
     </w:p>
     <w:p/>
@@ -3304,6 +4321,9 @@
     </w:p>
     <w:p/>
     <w:p>
+      <w:r>
+        <w:t xml:space="preserve">2) </w:t>
+      </w:r>
       <w:r>
         <w:t xml:space="preserve">Screenshot of capturing 500 </w:t>
       </w:r>
@@ -3481,6 +4501,8 @@
       </w:r>
     </w:p>
     <w:p/>
+    <w:p/>
+    <w:p/>
     <w:p>
       <w:r>
         <w:rPr>
@@ -3536,6 +4558,100 @@
       </w:r>
     </w:p>
     <w:p/>
+    <w:p/>
+    <w:p>
+      <w:pPr>
+        <w:rPr>
+          <w:lang w:val="en-US"/>
+        </w:rPr>
+      </w:pPr>
+      <w:r>
+        <w:rPr>
+          <w:lang w:val="en-US"/>
+        </w:rPr>
+        <w:t>Above</w:t>
+      </w:r>
+      <w:r>
+        <w:t xml:space="preserve"> screenshots demonstrates our advanced </w:t>
+      </w:r>
+      <w:r>
+        <w:rPr>
+          <w:b/>
+          <w:bCs/>
+        </w:rPr>
+        <w:t>Two-Stage Retrieval</w:t>
+      </w:r>
+      <w:r>
+        <w:t xml:space="preserve"> architecture. While the initial </w:t>
+      </w:r>
+      <w:r>
+        <w:rPr>
+          <w:b/>
+          <w:bCs/>
+        </w:rPr>
+        <w:t>Reciprocal Rank Fusion (RRF)</w:t>
+      </w:r>
+      <w:r>
+        <w:t xml:space="preserve"> combines scores from BM25 and </w:t>
+      </w:r>
+      <w:proofErr w:type="spellStart"/>
+      <w:r>
+        <w:t>ChromaDB</w:t>
+      </w:r>
+      <w:proofErr w:type="spellEnd"/>
+      <w:r>
+        <w:t xml:space="preserve"> to ensure high recall, the system then passes the top 10 candidates to a </w:t>
+      </w:r>
+      <w:r>
+        <w:rPr>
+          <w:b/>
+          <w:bCs/>
+        </w:rPr>
+        <w:t>Cross-Encoder model</w:t>
+      </w:r>
+      <w:r>
+        <w:t xml:space="preserve"> (</w:t>
+      </w:r>
+      <w:r>
+        <w:rPr>
+          <w:rStyle w:val="HTMLCode"/>
+          <w:rFonts w:eastAsiaTheme="minorHAnsi"/>
+        </w:rPr>
+        <w:t>ms-marco-MiniLM-L-12-v2</w:t>
+      </w:r>
+      <w:r>
+        <w:t xml:space="preserve">). Unlike the initial bi-encoders, this re-ranker performs a joint semantic evaluation of the query and each chunk. This ensures that subtle nuances—such as legal negations or specific maritime terminology—are correctly prioritized before being fed to the LLM for final generation. The </w:t>
+      </w:r>
+      <w:r>
+        <w:rPr>
+          <w:b/>
+          <w:bCs/>
+        </w:rPr>
+        <w:t>RRF Score</w:t>
+      </w:r>
+      <w:r>
+        <w:t xml:space="preserve"> and </w:t>
+      </w:r>
+      <w:r>
+        <w:rPr>
+          <w:b/>
+          <w:bCs/>
+        </w:rPr>
+        <w:t>Response Time</w:t>
+      </w:r>
+      <w:r>
+        <w:t xml:space="preserve"> displayed in the UI validate that this additional precision step maintains acceptable latency while significantly boosting </w:t>
+      </w:r>
+      <w:r>
+        <w:rPr>
+          <w:b/>
+          <w:bCs/>
+        </w:rPr>
+        <w:t>URL-level MRR</w:t>
+      </w:r>
+    </w:p>
+    <w:p/>
+    <w:p/>
     <w:sectPr>
       <w:pgSz w:w="11906" w:h="16838"/>
       <w:pgMar w:top="1440" w:right="1440" w:bottom="1440" w:left="1440" w:header="708" w:footer="708" w:gutter="0"/>
@@ -6606,6 +7722,268 @@
     </w:lvl>
   </w:abstractNum>
   <w:abstractNum w:abstractNumId="21">
+    <w:nsid w:val="4DA27468"/>
+    <w:multiLevelType w:val="multilevel"/>
+    <w:tmpl w:val="FC1E961E"/>
+    <w:lvl w:ilvl="0">
+      <w:start w:val="1"/>
+      <w:numFmt w:val="bullet"/>
+      <w:lvlText w:val=""/>
+      <w:lvlJc w:val="left"/>
+      <w:pPr>
+        <w:tabs>
+          <w:tab w:val="num" w:pos="720"/>
+        </w:tabs>
+        <w:ind w:left="720" w:hanging="360"/>
+      </w:pPr>
+      <w:rPr>
+        <w:rFonts w:ascii="Symbol" w:hAnsi="Symbol" w:hint="default"/>
+        <w:sz w:val="20"/>
+      </w:rPr>
+    </w:lvl>
+    <w:lvl w:ilvl="1" w:tentative="1">
+      <w:start w:val="1"/>
+      <w:numFmt w:val="bullet"/>
+      <w:lvlText w:val="o"/>
+      <w:lvlJc w:val="left"/>
+      <w:pPr>
+        <w:tabs>
+          <w:tab w:val="num" w:pos="1440"/>
+        </w:tabs>
+        <w:ind w:left="1440" w:hanging="360"/>
+      </w:pPr>
+      <w:rPr>
+        <w:rFonts w:ascii="Courier New" w:hAnsi="Courier New" w:hint="default"/>
+        <w:sz w:val="20"/>
+      </w:rPr>
+    </w:lvl>
+    <w:lvl w:ilvl="2" w:tentative="1">
+      <w:start w:val="1"/>
+      <w:numFmt w:val="bullet"/>
+      <w:lvlText w:val=""/>
+      <w:lvlJc w:val="left"/>
+      <w:pPr>
+        <w:tabs>
+          <w:tab w:val="num" w:pos="2160"/>
+        </w:tabs>
+        <w:ind w:left="2160" w:hanging="360"/>
+      </w:pPr>
+      <w:rPr>
+        <w:rFonts w:ascii="Wingdings" w:hAnsi="Wingdings" w:hint="default"/>
+        <w:sz w:val="20"/>
+      </w:rPr>
+    </w:lvl>
+    <w:lvl w:ilvl="3" w:tentative="1">
+      <w:start w:val="1"/>
+      <w:numFmt w:val="bullet"/>
+      <w:lvlText w:val=""/>
+      <w:lvlJc w:val="left"/>
+      <w:pPr>
+        <w:tabs>
+          <w:tab w:val="num" w:pos="2880"/>
+        </w:tabs>
+        <w:ind w:left="2880" w:hanging="360"/>
+      </w:pPr>
+      <w:rPr>
+        <w:rFonts w:ascii="Wingdings" w:hAnsi="Wingdings" w:hint="default"/>
+        <w:sz w:val="20"/>
+      </w:rPr>
+    </w:lvl>
+    <w:lvl w:ilvl="4" w:tentative="1">
+      <w:start w:val="1"/>
+      <w:numFmt w:val="bullet"/>
+      <w:lvlText w:val=""/>
+      <w:lvlJc w:val="left"/>
+      <w:pPr>
+        <w:tabs>
+          <w:tab w:val="num" w:pos="3600"/>
+        </w:tabs>
+        <w:ind w:left="3600" w:hanging="360"/>
+      </w:pPr>
+      <w:rPr>
+        <w:rFonts w:ascii="Wingdings" w:hAnsi="Wingdings" w:hint="default"/>
+        <w:sz w:val="20"/>
+      </w:rPr>
+    </w:lvl>
+    <w:lvl w:ilvl="5" w:tentative="1">
+      <w:start w:val="1"/>
+      <w:numFmt w:val="bullet"/>
+      <w:lvlText w:val=""/>
+      <w:lvlJc w:val="left"/>
+      <w:pPr>
+        <w:tabs>
+          <w:tab w:val="num" w:pos="4320"/>
+        </w:tabs>
+        <w:ind w:left="4320" w:hanging="360"/>
+      </w:pPr>
+      <w:rPr>
+        <w:rFonts w:ascii="Wingdings" w:hAnsi="Wingdings" w:hint="default"/>
+        <w:sz w:val="20"/>
+      </w:rPr>
+    </w:lvl>
+    <w:lvl w:ilvl="6" w:tentative="1">
+      <w:start w:val="1"/>
+      <w:numFmt w:val="bullet"/>
+      <w:lvlText w:val=""/>
+      <w:lvlJc w:val="left"/>
+      <w:pPr>
+        <w:tabs>
+          <w:tab w:val="num" w:pos="5040"/>
+        </w:tabs>
+        <w:ind w:left="5040" w:hanging="360"/>
+      </w:pPr>
+      <w:rPr>
+        <w:rFonts w:ascii="Wingdings" w:hAnsi="Wingdings" w:hint="default"/>
+        <w:sz w:val="20"/>
+      </w:rPr>
+    </w:lvl>
+    <w:lvl w:ilvl="7" w:tentative="1">
+      <w:start w:val="1"/>
+      <w:numFmt w:val="bullet"/>
+      <w:lvlText w:val=""/>
+      <w:lvlJc w:val="left"/>
+      <w:pPr>
+        <w:tabs>
+          <w:tab w:val="num" w:pos="5760"/>
+        </w:tabs>
+        <w:ind w:left="5760" w:hanging="360"/>
+      </w:pPr>
+      <w:rPr>
+        <w:rFonts w:ascii="Wingdings" w:hAnsi="Wingdings" w:hint="default"/>
+        <w:sz w:val="20"/>
+      </w:rPr>
+    </w:lvl>
+    <w:lvl w:ilvl="8" w:tentative="1">
+      <w:start w:val="1"/>
+      <w:numFmt w:val="bullet"/>
+      <w:lvlText w:val=""/>
+      <w:lvlJc w:val="left"/>
+      <w:pPr>
+        <w:tabs>
+          <w:tab w:val="num" w:pos="6480"/>
+        </w:tabs>
+        <w:ind w:left="6480" w:hanging="360"/>
+      </w:pPr>
+      <w:rPr>
+        <w:rFonts w:ascii="Wingdings" w:hAnsi="Wingdings" w:hint="default"/>
+        <w:sz w:val="20"/>
+      </w:rPr>
+    </w:lvl>
+  </w:abstractNum>
+  <w:abstractNum w:abstractNumId="22">
+    <w:nsid w:val="58DD60D7"/>
+    <w:multiLevelType w:val="multilevel"/>
+    <w:tmpl w:val="AD949770"/>
+    <w:lvl w:ilvl="0">
+      <w:start w:val="1"/>
+      <w:numFmt w:val="decimal"/>
+      <w:lvlText w:val="%1."/>
+      <w:lvlJc w:val="left"/>
+      <w:pPr>
+        <w:tabs>
+          <w:tab w:val="num" w:pos="720"/>
+        </w:tabs>
+        <w:ind w:left="720" w:hanging="360"/>
+      </w:pPr>
+    </w:lvl>
+    <w:lvl w:ilvl="1" w:tentative="1">
+      <w:start w:val="1"/>
+      <w:numFmt w:val="decimal"/>
+      <w:lvlText w:val="%2."/>
+      <w:lvlJc w:val="left"/>
+      <w:pPr>
+        <w:tabs>
+          <w:tab w:val="num" w:pos="1440"/>
+        </w:tabs>
+        <w:ind w:left="1440" w:hanging="360"/>
+      </w:pPr>
+    </w:lvl>
+    <w:lvl w:ilvl="2" w:tentative="1">
+      <w:start w:val="1"/>
+      <w:numFmt w:val="decimal"/>
+      <w:lvlText w:val="%3."/>
+      <w:lvlJc w:val="left"/>
+      <w:pPr>
+        <w:tabs>
+          <w:tab w:val="num" w:pos="2160"/>
+        </w:tabs>
+        <w:ind w:left="2160" w:hanging="360"/>
+      </w:pPr>
+    </w:lvl>
+    <w:lvl w:ilvl="3" w:tentative="1">
+      <w:start w:val="1"/>
+      <w:numFmt w:val="decimal"/>
+      <w:lvlText w:val="%4."/>
+      <w:lvlJc w:val="left"/>
+      <w:pPr>
+        <w:tabs>
+          <w:tab w:val="num" w:pos="2880"/>
+        </w:tabs>
+        <w:ind w:left="2880" w:hanging="360"/>
+      </w:pPr>
+    </w:lvl>
+    <w:lvl w:ilvl="4" w:tentative="1">
+      <w:start w:val="1"/>
+      <w:numFmt w:val="decimal"/>
+      <w:lvlText w:val="%5."/>
+      <w:lvlJc w:val="left"/>
+      <w:pPr>
+        <w:tabs>
+          <w:tab w:val="num" w:pos="3600"/>
+        </w:tabs>
+        <w:ind w:left="3600" w:hanging="360"/>
+      </w:pPr>
+    </w:lvl>
+    <w:lvl w:ilvl="5" w:tentative="1">
+      <w:start w:val="1"/>
+      <w:numFmt w:val="decimal"/>
+      <w:lvlText w:val="%6."/>
+      <w:lvlJc w:val="left"/>
+      <w:pPr>
+        <w:tabs>
+          <w:tab w:val="num" w:pos="4320"/>
+        </w:tabs>
+        <w:ind w:left="4320" w:hanging="360"/>
+      </w:pPr>
+    </w:lvl>
+    <w:lvl w:ilvl="6" w:tentative="1">
+      <w:start w:val="1"/>
+      <w:numFmt w:val="decimal"/>
+      <w:lvlText w:val="%7."/>
+      <w:lvlJc w:val="left"/>
+      <w:pPr>
+        <w:tabs>
+          <w:tab w:val="num" w:pos="5040"/>
+        </w:tabs>
+        <w:ind w:left="5040" w:hanging="360"/>
+      </w:pPr>
+    </w:lvl>
+    <w:lvl w:ilvl="7" w:tentative="1">
+      <w:start w:val="1"/>
+      <w:numFmt w:val="decimal"/>
+      <w:lvlText w:val="%8."/>
+      <w:lvlJc w:val="left"/>
+      <w:pPr>
+        <w:tabs>
+          <w:tab w:val="num" w:pos="5760"/>
+        </w:tabs>
+        <w:ind w:left="5760" w:hanging="360"/>
+      </w:pPr>
+    </w:lvl>
+    <w:lvl w:ilvl="8" w:tentative="1">
+      <w:start w:val="1"/>
+      <w:numFmt w:val="decimal"/>
+      <w:lvlText w:val="%9."/>
+      <w:lvlJc w:val="left"/>
+      <w:pPr>
+        <w:tabs>
+          <w:tab w:val="num" w:pos="6480"/>
+        </w:tabs>
+        <w:ind w:left="6480" w:hanging="360"/>
+      </w:pPr>
+    </w:lvl>
+  </w:abstractNum>
+  <w:abstractNum w:abstractNumId="23">
     <w:nsid w:val="62EE10B5"/>
     <w:multiLevelType w:val="multilevel"/>
     <w:tmpl w:val="245C247A"/>
@@ -6754,7 +8132,7 @@
       </w:rPr>
     </w:lvl>
   </w:abstractNum>
-  <w:abstractNum w:abstractNumId="22">
+  <w:abstractNum w:abstractNumId="24">
     <w:nsid w:val="63BF718D"/>
     <w:multiLevelType w:val="multilevel"/>
     <w:tmpl w:val="F8683ED0"/>
@@ -6903,7 +8281,7 @@
       </w:rPr>
     </w:lvl>
   </w:abstractNum>
-  <w:abstractNum w:abstractNumId="23">
+  <w:abstractNum w:abstractNumId="25">
     <w:nsid w:val="67FB6432"/>
     <w:multiLevelType w:val="multilevel"/>
     <w:tmpl w:val="2912DA6C"/>
@@ -7052,7 +8430,7 @@
       </w:rPr>
     </w:lvl>
   </w:abstractNum>
-  <w:abstractNum w:abstractNumId="24">
+  <w:abstractNum w:abstractNumId="26">
     <w:nsid w:val="6D44107C"/>
     <w:multiLevelType w:val="multilevel"/>
     <w:tmpl w:val="0C00AB6A"/>
@@ -7201,7 +8579,7 @@
       </w:rPr>
     </w:lvl>
   </w:abstractNum>
-  <w:abstractNum w:abstractNumId="25">
+  <w:abstractNum w:abstractNumId="27">
     <w:nsid w:val="79F15AC5"/>
     <w:multiLevelType w:val="multilevel"/>
     <w:tmpl w:val="ED601632"/>
@@ -7350,7 +8728,7 @@
       </w:rPr>
     </w:lvl>
   </w:abstractNum>
-  <w:abstractNum w:abstractNumId="26">
+  <w:abstractNum w:abstractNumId="28">
     <w:nsid w:val="7F232A3A"/>
     <w:multiLevelType w:val="multilevel"/>
     <w:tmpl w:val="78B06978"/>
@@ -7515,7 +8893,7 @@
     <w:abstractNumId w:val="9"/>
   </w:num>
   <w:num w:numId="6">
-    <w:abstractNumId w:val="24"/>
+    <w:abstractNumId w:val="26"/>
   </w:num>
   <w:num w:numId="7">
     <w:abstractNumId w:val="19"/>
@@ -7530,7 +8908,7 @@
     <w:abstractNumId w:val="11"/>
   </w:num>
   <w:num w:numId="11">
-    <w:abstractNumId w:val="26"/>
+    <w:abstractNumId w:val="28"/>
   </w:num>
   <w:num w:numId="12">
     <w:abstractNumId w:val="12"/>
@@ -7557,7 +8935,7 @@
     <w:abstractNumId w:val="6"/>
   </w:num>
   <w:num w:numId="20">
-    <w:abstractNumId w:val="22"/>
+    <w:abstractNumId w:val="24"/>
   </w:num>
   <w:num w:numId="21">
     <w:abstractNumId w:val="7"/>
@@ -7566,19 +8944,25 @@
     <w:abstractNumId w:val="20"/>
   </w:num>
   <w:num w:numId="23">
-    <w:abstractNumId w:val="21"/>
+    <w:abstractNumId w:val="23"/>
   </w:num>
   <w:num w:numId="24">
-    <w:abstractNumId w:val="23"/>
+    <w:abstractNumId w:val="25"/>
   </w:num>
   <w:num w:numId="25">
-    <w:abstractNumId w:val="25"/>
+    <w:abstractNumId w:val="27"/>
   </w:num>
   <w:num w:numId="26">
     <w:abstractNumId w:val="10"/>
   </w:num>
   <w:num w:numId="27">
     <w:abstractNumId w:val="15"/>
+  </w:num>
+  <w:num w:numId="28">
+    <w:abstractNumId w:val="21"/>
+  </w:num>
+  <w:num w:numId="29">
+    <w:abstractNumId w:val="22"/>
   </w:num>
 </w:numbering>
 </file>
@@ -7744,6 +9128,29 @@
     <w:qFormat/>
     <w:rsid w:val="00E76618"/>
   </w:style>
+  <w:style w:type="paragraph" w:styleId="Heading1">
+    <w:name w:val="heading 1"/>
+    <w:basedOn w:val="Normal"/>
+    <w:next w:val="Normal"/>
+    <w:link w:val="Heading1Char"/>
+    <w:uiPriority w:val="9"/>
+    <w:qFormat/>
+    <w:rsid w:val="00D80EE6"/>
+    <w:pPr>
+      <w:keepNext/>
+      <w:keepLines/>
+      <w:spacing w:before="480" w:after="0"/>
+      <w:outlineLvl w:val="0"/>
+    </w:pPr>
+    <w:rPr>
+      <w:rFonts w:asciiTheme="majorHAnsi" w:eastAsiaTheme="majorEastAsia" w:hAnsiTheme="majorHAnsi" w:cstheme="majorBidi"/>
+      <w:b/>
+      <w:bCs/>
+      <w:color w:val="2F5496" w:themeColor="accent1" w:themeShade="BF"/>
+      <w:sz w:val="28"/>
+      <w:szCs w:val="28"/>
+    </w:rPr>
+  </w:style>
   <w:style w:type="character" w:default="1" w:styleId="DefaultParagraphFont">
     <w:name w:val="Default Paragraph Font"/>
     <w:uiPriority w:val="1"/>
@@ -7839,6 +9246,60 @@
       <w:ind w:left="720"/>
       <w:contextualSpacing/>
     </w:pPr>
+  </w:style>
+  <w:style w:type="character" w:styleId="HTMLCode">
+    <w:name w:val="HTML Code"/>
+    <w:basedOn w:val="DefaultParagraphFont"/>
+    <w:uiPriority w:val="99"/>
+    <w:semiHidden/>
+    <w:unhideWhenUsed/>
+    <w:rsid w:val="00BA62C2"/>
+    <w:rPr>
+      <w:rFonts w:ascii="Courier New" w:eastAsia="Times New Roman" w:hAnsi="Courier New" w:cs="Courier New"/>
+      <w:sz w:val="20"/>
+      <w:szCs w:val="20"/>
+    </w:rPr>
+  </w:style>
+  <w:style w:type="table" w:styleId="TableGrid">
+    <w:name w:val="Table Grid"/>
+    <w:basedOn w:val="TableNormal"/>
+    <w:uiPriority w:val="39"/>
+    <w:rsid w:val="001F7E73"/>
+    <w:pPr>
+      <w:spacing w:after="0" w:line="240" w:lineRule="auto"/>
+    </w:pPr>
+    <w:tblPr>
+      <w:tblInd w:w="0" w:type="dxa"/>
+      <w:tblBorders>
+        <w:top w:val="single" w:sz="4" w:space="0" w:color="auto"/>
+        <w:left w:val="single" w:sz="4" w:space="0" w:color="auto"/>
+        <w:bottom w:val="single" w:sz="4" w:space="0" w:color="auto"/>
+        <w:right w:val="single" w:sz="4" w:space="0" w:color="auto"/>
+        <w:insideH w:val="single" w:sz="4" w:space="0" w:color="auto"/>
+        <w:insideV w:val="single" w:sz="4" w:space="0" w:color="auto"/>
+      </w:tblBorders>
+      <w:tblCellMar>
+        <w:top w:w="0" w:type="dxa"/>
+        <w:left w:w="108" w:type="dxa"/>
+        <w:bottom w:w="0" w:type="dxa"/>
+        <w:right w:w="108" w:type="dxa"/>
+      </w:tblCellMar>
+    </w:tblPr>
+  </w:style>
+  <w:style w:type="character" w:customStyle="1" w:styleId="Heading1Char">
+    <w:name w:val="Heading 1 Char"/>
+    <w:basedOn w:val="DefaultParagraphFont"/>
+    <w:link w:val="Heading1"/>
+    <w:uiPriority w:val="9"/>
+    <w:rsid w:val="00D80EE6"/>
+    <w:rPr>
+      <w:rFonts w:asciiTheme="majorHAnsi" w:eastAsiaTheme="majorEastAsia" w:hAnsiTheme="majorHAnsi" w:cstheme="majorBidi"/>
+      <w:b/>
+      <w:bCs/>
+      <w:color w:val="2F5496" w:themeColor="accent1" w:themeShade="BF"/>
+      <w:sz w:val="28"/>
+      <w:szCs w:val="28"/>
+    </w:rPr>
   </w:style>
 </w:styles>
 </file>
@@ -8132,7 +9593,7 @@
   <a:extraClrSchemeLst/>
   <a:extLst>
     <a:ext uri="{05A4C25C-085E-4340-85A3-A5531E510DB2}">
-      <thm15:themeFamily xmlns:thm15="http://schemas.microsoft.com/office/thememl/2012/main" xmlns="" name="Office Theme" id="{62F939B6-93AF-4DB8-9C6B-D6C7DFDC589F}" vid="{4A3C46E8-61CC-4603-A589-7422A47A8E4A}"/>
+      <thm15:themeFamily xmlns="" xmlns:thm15="http://schemas.microsoft.com/office/thememl/2012/main" name="Office Theme" id="{62F939B6-93AF-4DB8-9C6B-D6C7DFDC589F}" vid="{4A3C46E8-61CC-4603-A589-7422A47A8E4A}"/>
     </a:ext>
   </a:extLst>
 </a:theme>

</xml_diff>